<commit_message>
Upload Report and ipynb pdf
</commit_message>
<xml_diff>
--- a/Report/COMP3222_Report.docx
+++ b/Report/COMP3222_Report.docx
@@ -166,7 +166,7 @@
         <w:spacing w:after="0" w:line="240" w:lineRule="auto"/>
         <w:jc w:val="center"/>
         <w:rPr>
-          <w:rFonts w:ascii="Calibri" w:hAnsi="Calibri" w:cs="Calibri" w:hint="eastAsia"/>
+          <w:rFonts w:ascii="Calibri" w:hAnsi="Calibri" w:cs="Calibri"/>
           <w:kern w:val="0"/>
           <w:sz w:val="40"/>
           <w:szCs w:val="20"/>
@@ -202,7 +202,7 @@
         <w:spacing w:after="0" w:line="240" w:lineRule="auto"/>
         <w:jc w:val="center"/>
         <w:rPr>
-          <w:rFonts w:ascii="Calibri" w:hAnsi="Calibri" w:cs="Calibri" w:hint="eastAsia"/>
+          <w:rFonts w:ascii="Calibri" w:hAnsi="Calibri" w:cs="Calibri"/>
           <w:kern w:val="0"/>
           <w:sz w:val="40"/>
           <w:szCs w:val="20"/>
@@ -435,31 +435,149 @@
         <w:rPr>
           <w:rFonts w:ascii="Arial" w:hAnsi="Arial" w:cs="Arial"/>
         </w:rPr>
-        <w:t>‘Poor’, ‘B</w:t>
-      </w:r>
-      <w:r>
-        <w:rPr>
-          <w:rFonts w:ascii="Arial" w:hAnsi="Arial" w:cs="Arial"/>
-        </w:rPr>
-        <w:t xml:space="preserve">elow </w:t>
-      </w:r>
-      <w:r>
-        <w:rPr>
-          <w:rFonts w:ascii="Arial" w:hAnsi="Arial" w:cs="Arial"/>
-        </w:rPr>
-        <w:t>A</w:t>
-      </w:r>
-      <w:r>
-        <w:rPr>
-          <w:rFonts w:ascii="Arial" w:hAnsi="Arial" w:cs="Arial"/>
-        </w:rPr>
-        <w:t>verage</w:t>
-      </w:r>
-      <w:r>
-        <w:rPr>
-          <w:rFonts w:ascii="Arial" w:hAnsi="Arial" w:cs="Arial"/>
-        </w:rPr>
-        <w:t>’</w:t>
+        <w:t>‘Poor’, ‘Below Average’, ‘Average’, ‘Good’ and ‘</w:t>
+      </w:r>
+      <w:r>
+        <w:rPr>
+          <w:rFonts w:ascii="Arial" w:hAnsi="Arial" w:cs="Arial"/>
+        </w:rPr>
+        <w:t>Excellent’. The</w:t>
+      </w:r>
+      <w:r>
+        <w:rPr>
+          <w:rFonts w:ascii="Arial" w:hAnsi="Arial" w:cs="Arial"/>
+        </w:rPr>
+        <w:t xml:space="preserve"> method employs a complete data processing pipeline</w:t>
+      </w:r>
+      <w:r>
+        <w:rPr>
+          <w:rFonts w:ascii="Arial" w:hAnsi="Arial" w:cs="Arial"/>
+        </w:rPr>
+        <w:t xml:space="preserve"> which</w:t>
+      </w:r>
+      <w:r>
+        <w:rPr>
+          <w:rFonts w:ascii="Arial" w:hAnsi="Arial" w:cs="Arial"/>
+        </w:rPr>
+        <w:t xml:space="preserve"> include</w:t>
+      </w:r>
+      <w:r>
+        <w:rPr>
+          <w:rFonts w:ascii="Arial" w:hAnsi="Arial" w:cs="Arial"/>
+        </w:rPr>
+        <w:t>d</w:t>
+      </w:r>
+      <w:r>
+        <w:rPr>
+          <w:rFonts w:ascii="Arial" w:hAnsi="Arial" w:cs="Arial"/>
+        </w:rPr>
+        <w:t xml:space="preserve"> removing duplicate data, imputing missing values</w:t>
+      </w:r>
+      <w:r>
+        <w:rPr>
+          <w:rFonts w:ascii="Arial" w:hAnsi="Arial" w:cs="Arial"/>
+        </w:rPr>
+        <w:t>,</w:t>
+      </w:r>
+      <w:r>
+        <w:rPr>
+          <w:rFonts w:ascii="Arial" w:hAnsi="Arial" w:cs="Arial"/>
+        </w:rPr>
+        <w:t xml:space="preserve"> and encoding categorical features</w:t>
+      </w:r>
+      <w:r>
+        <w:rPr>
+          <w:rFonts w:ascii="Arial" w:hAnsi="Arial" w:cs="Arial"/>
+        </w:rPr>
+        <w:t>.</w:t>
+      </w:r>
+      <w:r>
+        <w:rPr>
+          <w:rFonts w:ascii="Arial" w:hAnsi="Arial" w:cs="Arial"/>
+        </w:rPr>
+        <w:t xml:space="preserve"> </w:t>
+      </w:r>
+      <w:r>
+        <w:rPr>
+          <w:rFonts w:ascii="Arial" w:hAnsi="Arial" w:cs="Arial"/>
+        </w:rPr>
+        <w:t>T</w:t>
+      </w:r>
+      <w:r>
+        <w:rPr>
+          <w:rFonts w:ascii="Arial" w:hAnsi="Arial" w:cs="Arial"/>
+        </w:rPr>
+        <w:t>he data</w:t>
+      </w:r>
+      <w:r>
+        <w:rPr>
+          <w:rFonts w:ascii="Arial" w:hAnsi="Arial" w:cs="Arial"/>
+        </w:rPr>
+        <w:t xml:space="preserve"> were split</w:t>
+      </w:r>
+      <w:r>
+        <w:rPr>
+          <w:rFonts w:ascii="Arial" w:hAnsi="Arial" w:cs="Arial"/>
+        </w:rPr>
+        <w:t xml:space="preserve"> into an 80% training set and a 20% test set</w:t>
+      </w:r>
+      <w:r>
+        <w:rPr>
+          <w:rFonts w:ascii="Arial" w:hAnsi="Arial" w:cs="Arial"/>
+        </w:rPr>
+        <w:t>, and resampling was done for training set only. A</w:t>
+      </w:r>
+      <w:r>
+        <w:rPr>
+          <w:rFonts w:ascii="Arial" w:hAnsi="Arial" w:cs="Arial"/>
+        </w:rPr>
+        <w:t xml:space="preserve"> random forest estimator </w:t>
+      </w:r>
+      <w:r>
+        <w:rPr>
+          <w:rFonts w:ascii="Arial" w:hAnsi="Arial" w:cs="Arial"/>
+        </w:rPr>
+        <w:t xml:space="preserve">was used </w:t>
+      </w:r>
+      <w:r>
+        <w:rPr>
+          <w:rFonts w:ascii="Arial" w:hAnsi="Arial" w:cs="Arial"/>
+        </w:rPr>
+        <w:t xml:space="preserve">for feature selection and </w:t>
+      </w:r>
+      <w:r>
+        <w:rPr>
+          <w:rFonts w:ascii="Arial" w:hAnsi="Arial" w:cs="Arial"/>
+        </w:rPr>
+        <w:t xml:space="preserve">three supervised learning models </w:t>
+      </w:r>
+      <w:r>
+        <w:rPr>
+          <w:rFonts w:ascii="Arial" w:hAnsi="Arial" w:cs="Arial"/>
+        </w:rPr>
+        <w:t xml:space="preserve">used </w:t>
+      </w:r>
+      <w:r>
+        <w:rPr>
+          <w:rFonts w:ascii="Arial" w:hAnsi="Arial" w:cs="Arial"/>
+        </w:rPr>
+        <w:t xml:space="preserve">for </w:t>
+      </w:r>
+      <w:proofErr w:type="spellStart"/>
+      <w:proofErr w:type="gramStart"/>
+      <w:r>
+        <w:rPr>
+          <w:rFonts w:ascii="Arial" w:hAnsi="Arial" w:cs="Arial"/>
+        </w:rPr>
+        <w:t>comparison:Support</w:t>
+      </w:r>
+      <w:proofErr w:type="spellEnd"/>
+      <w:proofErr w:type="gramEnd"/>
+      <w:r>
+        <w:rPr>
+          <w:rFonts w:ascii="Arial" w:hAnsi="Arial" w:cs="Arial"/>
+        </w:rPr>
+        <w:t xml:space="preserve"> Vector Classifier (SVC)</w:t>
       </w:r>
       <w:r>
         <w:rPr>
@@ -471,206 +589,6 @@
         <w:rPr>
           <w:rFonts w:ascii="Arial" w:hAnsi="Arial" w:cs="Arial"/>
         </w:rPr>
-        <w:t>‘A</w:t>
-      </w:r>
-      <w:r>
-        <w:rPr>
-          <w:rFonts w:ascii="Arial" w:hAnsi="Arial" w:cs="Arial"/>
-        </w:rPr>
-        <w:t>verage</w:t>
-      </w:r>
-      <w:r>
-        <w:rPr>
-          <w:rFonts w:ascii="Arial" w:hAnsi="Arial" w:cs="Arial"/>
-        </w:rPr>
-        <w:t>’</w:t>
-      </w:r>
-      <w:r>
-        <w:rPr>
-          <w:rFonts w:ascii="Arial" w:hAnsi="Arial" w:cs="Arial"/>
-        </w:rPr>
-        <w:t xml:space="preserve">, </w:t>
-      </w:r>
-      <w:r>
-        <w:rPr>
-          <w:rFonts w:ascii="Arial" w:hAnsi="Arial" w:cs="Arial"/>
-        </w:rPr>
-        <w:t>‘G</w:t>
-      </w:r>
-      <w:r>
-        <w:rPr>
-          <w:rFonts w:ascii="Arial" w:hAnsi="Arial" w:cs="Arial"/>
-        </w:rPr>
-        <w:t>ood</w:t>
-      </w:r>
-      <w:r>
-        <w:rPr>
-          <w:rFonts w:ascii="Arial" w:hAnsi="Arial" w:cs="Arial"/>
-        </w:rPr>
-        <w:t>’</w:t>
-      </w:r>
-      <w:r>
-        <w:rPr>
-          <w:rFonts w:ascii="Arial" w:hAnsi="Arial" w:cs="Arial"/>
-        </w:rPr>
-        <w:t xml:space="preserve"> and </w:t>
-      </w:r>
-      <w:r>
-        <w:rPr>
-          <w:rFonts w:ascii="Arial" w:hAnsi="Arial" w:cs="Arial"/>
-        </w:rPr>
-        <w:t>‘</w:t>
-      </w:r>
-      <w:r>
-        <w:rPr>
-          <w:rFonts w:ascii="Arial" w:hAnsi="Arial" w:cs="Arial"/>
-        </w:rPr>
-        <w:t>Excellent’. The</w:t>
-      </w:r>
-      <w:r>
-        <w:rPr>
-          <w:rFonts w:ascii="Arial" w:hAnsi="Arial" w:cs="Arial"/>
-        </w:rPr>
-        <w:t xml:space="preserve"> method employs a complete data processing pipeline</w:t>
-      </w:r>
-      <w:r>
-        <w:rPr>
-          <w:rFonts w:ascii="Arial" w:hAnsi="Arial" w:cs="Arial"/>
-        </w:rPr>
-        <w:t xml:space="preserve"> which</w:t>
-      </w:r>
-      <w:r>
-        <w:rPr>
-          <w:rFonts w:ascii="Arial" w:hAnsi="Arial" w:cs="Arial"/>
-        </w:rPr>
-        <w:t xml:space="preserve"> include</w:t>
-      </w:r>
-      <w:r>
-        <w:rPr>
-          <w:rFonts w:ascii="Arial" w:hAnsi="Arial" w:cs="Arial"/>
-        </w:rPr>
-        <w:t>d</w:t>
-      </w:r>
-      <w:r>
-        <w:rPr>
-          <w:rFonts w:ascii="Arial" w:hAnsi="Arial" w:cs="Arial"/>
-        </w:rPr>
-        <w:t xml:space="preserve"> removing duplicate data, imputing missing values</w:t>
-      </w:r>
-      <w:r>
-        <w:rPr>
-          <w:rFonts w:ascii="Arial" w:hAnsi="Arial" w:cs="Arial"/>
-        </w:rPr>
-        <w:t>,</w:t>
-      </w:r>
-      <w:r>
-        <w:rPr>
-          <w:rFonts w:ascii="Arial" w:hAnsi="Arial" w:cs="Arial"/>
-        </w:rPr>
-        <w:t xml:space="preserve"> and encoding categorical features</w:t>
-      </w:r>
-      <w:r>
-        <w:rPr>
-          <w:rFonts w:ascii="Arial" w:hAnsi="Arial" w:cs="Arial"/>
-        </w:rPr>
-        <w:t>.</w:t>
-      </w:r>
-      <w:r>
-        <w:rPr>
-          <w:rFonts w:ascii="Arial" w:hAnsi="Arial" w:cs="Arial"/>
-        </w:rPr>
-        <w:t xml:space="preserve"> </w:t>
-      </w:r>
-      <w:r>
-        <w:rPr>
-          <w:rFonts w:ascii="Arial" w:hAnsi="Arial" w:cs="Arial"/>
-        </w:rPr>
-        <w:t>T</w:t>
-      </w:r>
-      <w:r>
-        <w:rPr>
-          <w:rFonts w:ascii="Arial" w:hAnsi="Arial" w:cs="Arial"/>
-        </w:rPr>
-        <w:t>he data</w:t>
-      </w:r>
-      <w:r>
-        <w:rPr>
-          <w:rFonts w:ascii="Arial" w:hAnsi="Arial" w:cs="Arial"/>
-        </w:rPr>
-        <w:t xml:space="preserve"> were split</w:t>
-      </w:r>
-      <w:r>
-        <w:rPr>
-          <w:rFonts w:ascii="Arial" w:hAnsi="Arial" w:cs="Arial"/>
-        </w:rPr>
-        <w:t xml:space="preserve"> into an 80% training set and a 20% test set</w:t>
-      </w:r>
-      <w:r>
-        <w:rPr>
-          <w:rFonts w:ascii="Arial" w:hAnsi="Arial" w:cs="Arial"/>
-        </w:rPr>
-        <w:t>, and resampling was done for training set only. A</w:t>
-      </w:r>
-      <w:r>
-        <w:rPr>
-          <w:rFonts w:ascii="Arial" w:hAnsi="Arial" w:cs="Arial"/>
-        </w:rPr>
-        <w:t xml:space="preserve"> random forest estimator </w:t>
-      </w:r>
-      <w:r>
-        <w:rPr>
-          <w:rFonts w:ascii="Arial" w:hAnsi="Arial" w:cs="Arial"/>
-        </w:rPr>
-        <w:t xml:space="preserve">was used </w:t>
-      </w:r>
-      <w:r>
-        <w:rPr>
-          <w:rFonts w:ascii="Arial" w:hAnsi="Arial" w:cs="Arial"/>
-        </w:rPr>
-        <w:t xml:space="preserve">for feature selection and </w:t>
-      </w:r>
-      <w:r>
-        <w:rPr>
-          <w:rFonts w:ascii="Arial" w:hAnsi="Arial" w:cs="Arial"/>
-        </w:rPr>
-        <w:t xml:space="preserve">three supervised learning models </w:t>
-      </w:r>
-      <w:r>
-        <w:rPr>
-          <w:rFonts w:ascii="Arial" w:hAnsi="Arial" w:cs="Arial"/>
-        </w:rPr>
-        <w:t xml:space="preserve">used </w:t>
-      </w:r>
-      <w:r>
-        <w:rPr>
-          <w:rFonts w:ascii="Arial" w:hAnsi="Arial" w:cs="Arial"/>
-        </w:rPr>
-        <w:t xml:space="preserve">for </w:t>
-      </w:r>
-      <w:proofErr w:type="spellStart"/>
-      <w:r>
-        <w:rPr>
-          <w:rFonts w:ascii="Arial" w:hAnsi="Arial" w:cs="Arial"/>
-        </w:rPr>
-        <w:t>comparison:Support</w:t>
-      </w:r>
-      <w:proofErr w:type="spellEnd"/>
-      <w:r>
-        <w:rPr>
-          <w:rFonts w:ascii="Arial" w:hAnsi="Arial" w:cs="Arial"/>
-        </w:rPr>
-        <w:t xml:space="preserve"> Vector Classifier (SVC)</w:t>
-      </w:r>
-      <w:r>
-        <w:rPr>
-          <w:rFonts w:ascii="Arial" w:hAnsi="Arial" w:cs="Arial"/>
-        </w:rPr>
-        <w:t xml:space="preserve">, </w:t>
-      </w:r>
-      <w:r>
-        <w:rPr>
-          <w:rFonts w:ascii="Arial" w:hAnsi="Arial" w:cs="Arial"/>
-        </w:rPr>
         <w:t>Random Forest Classifier (RFC</w:t>
       </w:r>
       <w:r>
@@ -713,19 +631,7 @@
         <w:rPr>
           <w:rFonts w:ascii="Arial" w:hAnsi="Arial" w:cs="Arial"/>
         </w:rPr>
-        <w:t xml:space="preserve">was </w:t>
-      </w:r>
-      <w:r>
-        <w:rPr>
-          <w:rFonts w:ascii="Arial" w:hAnsi="Arial" w:cs="Arial"/>
-        </w:rPr>
-        <w:t>selected</w:t>
-      </w:r>
-      <w:r>
-        <w:rPr>
-          <w:rFonts w:ascii="Arial" w:hAnsi="Arial" w:cs="Arial"/>
-        </w:rPr>
-        <w:t xml:space="preserve"> </w:t>
+        <w:t xml:space="preserve">was selected </w:t>
       </w:r>
       <w:r>
         <w:rPr>
@@ -1054,6 +960,7 @@
         </w:rPr>
         <w:t xml:space="preserve"> </w:t>
       </w:r>
+      <w:proofErr w:type="gramStart"/>
       <w:r>
         <w:rPr>
           <w:rFonts w:ascii="Arial" w:hAnsi="Arial" w:cs="Arial"/>
@@ -1072,6 +979,7 @@
         </w:rPr>
         <w:t>using</w:t>
       </w:r>
+      <w:proofErr w:type="gramEnd"/>
       <w:r>
         <w:rPr>
           <w:rFonts w:ascii="Arial" w:hAnsi="Arial" w:cs="Arial"/>
@@ -1199,11 +1107,19 @@
         <w:t xml:space="preserve"> ‘</w:t>
       </w:r>
       <w:proofErr w:type="spellStart"/>
-      <w:r>
-        <w:rPr>
-          <w:rFonts w:ascii="Arial" w:hAnsi="Arial" w:cs="Arial"/>
-        </w:rPr>
-        <w:t>num_critic_for_reviews</w:t>
+      <w:proofErr w:type="gramStart"/>
+      <w:r>
+        <w:rPr>
+          <w:rFonts w:ascii="Arial" w:hAnsi="Arial" w:cs="Arial"/>
+        </w:rPr>
+        <w:t>num</w:t>
+      </w:r>
+      <w:proofErr w:type="gramEnd"/>
+      <w:r>
+        <w:rPr>
+          <w:rFonts w:ascii="Arial" w:hAnsi="Arial" w:cs="Arial"/>
+        </w:rPr>
+        <w:t>_critic_for_reviews</w:t>
       </w:r>
       <w:proofErr w:type="spellEnd"/>
       <w:r>
@@ -3457,6 +3373,7 @@
         </w:rPr>
         <w:t xml:space="preserve">, the model </w:t>
       </w:r>
+      <w:proofErr w:type="gramStart"/>
       <w:r>
         <w:rPr>
           <w:rFonts w:ascii="Arial" w:hAnsi="Arial" w:cs="Arial"/>
@@ -3467,7 +3384,14 @@
         <w:rPr>
           <w:rFonts w:ascii="Arial" w:hAnsi="Arial" w:cs="Arial"/>
         </w:rPr>
-        <w:t xml:space="preserve">able to </w:t>
+        <w:t>able to</w:t>
+      </w:r>
+      <w:proofErr w:type="gramEnd"/>
+      <w:r>
+        <w:rPr>
+          <w:rFonts w:ascii="Arial" w:hAnsi="Arial" w:cs="Arial"/>
+        </w:rPr>
+        <w:t xml:space="preserve"> </w:t>
       </w:r>
       <w:r>
         <w:rPr>
@@ -6064,15 +5988,7 @@
                 <w:sz w:val="22"/>
                 <w:szCs w:val="22"/>
               </w:rPr>
-              <w:t xml:space="preserve">Feature scaling for convergence </w:t>
-            </w:r>
-            <w:r>
-              <w:rPr>
-                <w:rFonts w:ascii="Arial" w:hAnsi="Arial" w:cs="Arial"/>
-                <w:sz w:val="22"/>
-                <w:szCs w:val="22"/>
-              </w:rPr>
-              <w:t>strictly requires</w:t>
+              <w:t>Feature scaling for convergence strictly requires</w:t>
             </w:r>
           </w:p>
         </w:tc>
@@ -7343,11 +7259,6 @@
           <w:rFonts w:ascii="Arial" w:hAnsi="Arial" w:cs="Arial"/>
         </w:rPr>
         <w:br/>
-      </w:r>
-      <w:r>
-        <w:rPr>
-          <w:rFonts w:ascii="Arial" w:hAnsi="Arial" w:cs="Arial"/>
-        </w:rPr>
         <w:t xml:space="preserve">The confusion matrices in Figure 1 highlight the impact of class imbalance, resulted in a significant concentration of predictions in classes ‘3’ and ‘4’, while fewer predictions and consequently lower accuracy in the minority classes (‘1’ and ‘2’). </w:t>
       </w:r>
     </w:p>
@@ -7443,85 +7354,103 @@
         <w:rPr>
           <w:rFonts w:ascii="Arial" w:hAnsi="Arial" w:cs="Arial"/>
         </w:rPr>
+        <w:t xml:space="preserve"> due to its best performance over the evaluation metrics and high efficiency on large datasets. During the </w:t>
+      </w:r>
+      <w:r>
+        <w:rPr>
+          <w:rFonts w:ascii="Arial" w:hAnsi="Arial" w:cs="Arial"/>
+        </w:rPr>
+        <w:t>model</w:t>
+      </w:r>
+      <w:r>
+        <w:rPr>
+          <w:rFonts w:ascii="Arial" w:hAnsi="Arial" w:cs="Arial"/>
+        </w:rPr>
+        <w:t xml:space="preserve"> tuning</w:t>
+      </w:r>
+      <w:r>
+        <w:rPr>
+          <w:rFonts w:ascii="Arial" w:hAnsi="Arial" w:cs="Arial"/>
+        </w:rPr>
+        <w:t xml:space="preserve"> optimization</w:t>
+      </w:r>
+      <w:r>
+        <w:rPr>
+          <w:rFonts w:ascii="Arial" w:hAnsi="Arial" w:cs="Arial"/>
+        </w:rPr>
+        <w:t xml:space="preserve">, </w:t>
+      </w:r>
+      <w:r>
+        <w:rPr>
+          <w:rFonts w:ascii="Arial" w:hAnsi="Arial" w:cs="Arial"/>
+        </w:rPr>
+        <w:t xml:space="preserve">5 </w:t>
+      </w:r>
+      <w:r>
+        <w:rPr>
+          <w:rFonts w:ascii="Arial" w:hAnsi="Arial" w:cs="Arial"/>
+        </w:rPr>
+        <w:t>specific hyperparameters were targeted</w:t>
+      </w:r>
+      <w:r>
+        <w:rPr>
+          <w:rFonts w:ascii="Arial" w:hAnsi="Arial" w:cs="Arial"/>
+        </w:rPr>
+        <w:t xml:space="preserve">, which </w:t>
+      </w:r>
+      <w:r>
+        <w:rPr>
+          <w:rFonts w:ascii="Arial" w:hAnsi="Arial" w:cs="Arial"/>
+        </w:rPr>
+        <w:t>included</w:t>
+      </w:r>
+      <w:r>
+        <w:rPr>
+          <w:rFonts w:ascii="Arial" w:hAnsi="Arial" w:cs="Arial"/>
+        </w:rPr>
+        <w:t xml:space="preserve"> ‘learning rate’, </w:t>
+      </w:r>
+      <w:r>
+        <w:rPr>
+          <w:rFonts w:ascii="Arial" w:hAnsi="Arial" w:cs="Arial"/>
+        </w:rPr>
+        <w:t>‘max iter’, ‘max depth’,</w:t>
+      </w:r>
+      <w:r>
+        <w:rPr>
+          <w:rFonts w:ascii="Arial" w:hAnsi="Arial" w:cs="Arial"/>
+        </w:rPr>
+        <w:t xml:space="preserve"> ‘max leaf nodes’</w:t>
+      </w:r>
+      <w:r>
+        <w:rPr>
+          <w:rFonts w:ascii="Arial" w:hAnsi="Arial" w:cs="Arial"/>
+        </w:rPr>
         <w:t xml:space="preserve"> </w:t>
       </w:r>
       <w:r>
         <w:rPr>
           <w:rFonts w:ascii="Arial" w:hAnsi="Arial" w:cs="Arial"/>
         </w:rPr>
-        <w:t>due to its best performance over the evaluation metrics and high efficiency on large datasets</w:t>
-      </w:r>
-      <w:r>
-        <w:rPr>
-          <w:rFonts w:ascii="Arial" w:hAnsi="Arial" w:cs="Arial"/>
-        </w:rPr>
-        <w:t xml:space="preserve">. During the </w:t>
-      </w:r>
-      <w:r>
-        <w:rPr>
-          <w:rFonts w:ascii="Arial" w:hAnsi="Arial" w:cs="Arial"/>
-        </w:rPr>
-        <w:t>model</w:t>
-      </w:r>
-      <w:r>
-        <w:rPr>
-          <w:rFonts w:ascii="Arial" w:hAnsi="Arial" w:cs="Arial"/>
-        </w:rPr>
-        <w:t xml:space="preserve"> tuning</w:t>
-      </w:r>
-      <w:r>
-        <w:rPr>
-          <w:rFonts w:ascii="Arial" w:hAnsi="Arial" w:cs="Arial"/>
-        </w:rPr>
-        <w:t xml:space="preserve"> optimization</w:t>
-      </w:r>
-      <w:r>
-        <w:rPr>
-          <w:rFonts w:ascii="Arial" w:hAnsi="Arial" w:cs="Arial"/>
-        </w:rPr>
-        <w:t xml:space="preserve">, </w:t>
-      </w:r>
-      <w:r>
-        <w:rPr>
-          <w:rFonts w:ascii="Arial" w:hAnsi="Arial" w:cs="Arial"/>
-        </w:rPr>
-        <w:t xml:space="preserve">5 </w:t>
-      </w:r>
-      <w:r>
-        <w:rPr>
-          <w:rFonts w:ascii="Arial" w:hAnsi="Arial" w:cs="Arial"/>
-        </w:rPr>
-        <w:t>specific hyperparameters were targeted</w:t>
-      </w:r>
-      <w:r>
-        <w:rPr>
-          <w:rFonts w:ascii="Arial" w:hAnsi="Arial" w:cs="Arial"/>
-        </w:rPr>
-        <w:t xml:space="preserve">, which </w:t>
-      </w:r>
-      <w:r>
-        <w:rPr>
-          <w:rFonts w:ascii="Arial" w:hAnsi="Arial" w:cs="Arial"/>
-        </w:rPr>
-        <w:t>included</w:t>
-      </w:r>
-      <w:r>
-        <w:rPr>
-          <w:rFonts w:ascii="Arial" w:hAnsi="Arial" w:cs="Arial"/>
-        </w:rPr>
-        <w:t xml:space="preserve"> ‘learning rate’, </w:t>
-      </w:r>
-      <w:r>
-        <w:rPr>
-          <w:rFonts w:ascii="Arial" w:hAnsi="Arial" w:cs="Arial"/>
-        </w:rPr>
-        <w:t>‘max iter’, ‘max depth’,</w:t>
-      </w:r>
-      <w:r>
-        <w:rPr>
-          <w:rFonts w:ascii="Arial" w:hAnsi="Arial" w:cs="Arial"/>
-        </w:rPr>
-        <w:t xml:space="preserve"> ‘max leaf nodes’</w:t>
+        <w:t xml:space="preserve">and </w:t>
+      </w:r>
+      <w:r>
+        <w:rPr>
+          <w:rFonts w:ascii="Arial" w:hAnsi="Arial" w:cs="Arial"/>
+        </w:rPr>
+        <w:t>‘l2 regularization’</w:t>
+      </w:r>
+      <w:r>
+        <w:rPr>
+          <w:rFonts w:ascii="Arial" w:hAnsi="Arial" w:cs="Arial"/>
+        </w:rPr>
+        <w:t xml:space="preserve">. </w:t>
+      </w:r>
+      <w:r>
+        <w:rPr>
+          <w:rFonts w:ascii="Arial" w:hAnsi="Arial" w:cs="Arial"/>
+        </w:rPr>
+        <w:t>The ‘learning</w:t>
       </w:r>
       <w:r>
         <w:rPr>
@@ -7533,25 +7462,7 @@
         <w:rPr>
           <w:rFonts w:ascii="Arial" w:hAnsi="Arial" w:cs="Arial"/>
         </w:rPr>
-        <w:t xml:space="preserve">and </w:t>
-      </w:r>
-      <w:r>
-        <w:rPr>
-          <w:rFonts w:ascii="Arial" w:hAnsi="Arial" w:cs="Arial"/>
-        </w:rPr>
-        <w:t>‘l2 regularization’</w:t>
-      </w:r>
-      <w:r>
-        <w:rPr>
-          <w:rFonts w:ascii="Arial" w:hAnsi="Arial" w:cs="Arial"/>
-        </w:rPr>
-        <w:t xml:space="preserve">. </w:t>
-      </w:r>
-      <w:r>
-        <w:rPr>
-          <w:rFonts w:ascii="Arial" w:hAnsi="Arial" w:cs="Arial"/>
-        </w:rPr>
-        <w:t xml:space="preserve">The </w:t>
+        <w:t xml:space="preserve">rate’ controls the contribution of each tree to the ensemble model, while </w:t>
       </w:r>
       <w:r>
         <w:rPr>
@@ -7563,7 +7474,7 @@
         <w:rPr>
           <w:rFonts w:ascii="Arial" w:hAnsi="Arial" w:cs="Arial"/>
         </w:rPr>
-        <w:t>learning</w:t>
+        <w:t>max</w:t>
       </w:r>
       <w:r>
         <w:rPr>
@@ -7575,7 +7486,7 @@
         <w:rPr>
           <w:rFonts w:ascii="Arial" w:hAnsi="Arial" w:cs="Arial"/>
         </w:rPr>
-        <w:t>rate</w:t>
+        <w:t>iter</w:t>
       </w:r>
       <w:r>
         <w:rPr>
@@ -7587,7 +7498,97 @@
         <w:rPr>
           <w:rFonts w:ascii="Arial" w:hAnsi="Arial" w:cs="Arial"/>
         </w:rPr>
-        <w:t xml:space="preserve"> control</w:t>
+        <w:t xml:space="preserve"> defines the maximum number of boosting iterations (trees) performed.</w:t>
+      </w:r>
+      <w:r>
+        <w:rPr>
+          <w:rFonts w:ascii="Arial" w:hAnsi="Arial" w:cs="Arial"/>
+        </w:rPr>
+        <w:t xml:space="preserve"> T</w:t>
+      </w:r>
+      <w:r>
+        <w:rPr>
+          <w:rFonts w:ascii="Arial" w:hAnsi="Arial" w:cs="Arial"/>
+        </w:rPr>
+        <w:t>he</w:t>
+      </w:r>
+      <w:r>
+        <w:rPr>
+          <w:rFonts w:ascii="Arial" w:hAnsi="Arial" w:cs="Arial"/>
+        </w:rPr>
+        <w:t xml:space="preserve"> 'max</w:t>
+      </w:r>
+      <w:r>
+        <w:rPr>
+          <w:rFonts w:ascii="Arial" w:hAnsi="Arial" w:cs="Arial"/>
+        </w:rPr>
+        <w:t xml:space="preserve"> </w:t>
+      </w:r>
+      <w:r>
+        <w:rPr>
+          <w:rFonts w:ascii="Arial" w:hAnsi="Arial" w:cs="Arial"/>
+        </w:rPr>
+        <w:t>depth’ and ‘max</w:t>
+      </w:r>
+      <w:r>
+        <w:rPr>
+          <w:rFonts w:ascii="Arial" w:hAnsi="Arial" w:cs="Arial"/>
+        </w:rPr>
+        <w:t xml:space="preserve"> </w:t>
+      </w:r>
+      <w:r>
+        <w:rPr>
+          <w:rFonts w:ascii="Arial" w:hAnsi="Arial" w:cs="Arial"/>
+        </w:rPr>
+        <w:t>leaf</w:t>
+      </w:r>
+      <w:r>
+        <w:rPr>
+          <w:rFonts w:ascii="Arial" w:hAnsi="Arial" w:cs="Arial"/>
+        </w:rPr>
+        <w:t xml:space="preserve"> </w:t>
+      </w:r>
+      <w:r>
+        <w:rPr>
+          <w:rFonts w:ascii="Arial" w:hAnsi="Arial" w:cs="Arial"/>
+        </w:rPr>
+        <w:t xml:space="preserve">nodes’ </w:t>
+      </w:r>
+      <w:r>
+        <w:rPr>
+          <w:rFonts w:ascii="Arial" w:hAnsi="Arial" w:cs="Arial"/>
+        </w:rPr>
+        <w:t xml:space="preserve">parameter </w:t>
+      </w:r>
+      <w:r>
+        <w:rPr>
+          <w:rFonts w:ascii="Arial" w:hAnsi="Arial" w:cs="Arial"/>
+        </w:rPr>
+        <w:t>limit the vertical growth and total terminal leaves of</w:t>
+      </w:r>
+      <w:r>
+        <w:rPr>
+          <w:rFonts w:ascii="Arial" w:hAnsi="Arial" w:cs="Arial"/>
+        </w:rPr>
+        <w:t xml:space="preserve"> the</w:t>
+      </w:r>
+      <w:r>
+        <w:rPr>
+          <w:rFonts w:ascii="Arial" w:hAnsi="Arial" w:cs="Arial"/>
+        </w:rPr>
+        <w:t xml:space="preserve"> </w:t>
+      </w:r>
+      <w:r>
+        <w:rPr>
+          <w:rFonts w:ascii="Arial" w:hAnsi="Arial" w:cs="Arial"/>
+        </w:rPr>
+        <w:t>single</w:t>
+      </w:r>
+      <w:r>
+        <w:rPr>
+          <w:rFonts w:ascii="Arial" w:hAnsi="Arial" w:cs="Arial"/>
+        </w:rPr>
+        <w:t xml:space="preserve"> weak learner</w:t>
       </w:r>
       <w:r>
         <w:rPr>
@@ -7599,19 +7600,49 @@
         <w:rPr>
           <w:rFonts w:ascii="Arial" w:hAnsi="Arial" w:cs="Arial"/>
         </w:rPr>
-        <w:t xml:space="preserve"> the contribution of each tree to the ensemble</w:t>
-      </w:r>
-      <w:r>
-        <w:rPr>
-          <w:rFonts w:ascii="Arial" w:hAnsi="Arial" w:cs="Arial"/>
-        </w:rPr>
-        <w:t xml:space="preserve"> model</w:t>
-      </w:r>
-      <w:r>
-        <w:rPr>
-          <w:rFonts w:ascii="Arial" w:hAnsi="Arial" w:cs="Arial"/>
-        </w:rPr>
-        <w:t xml:space="preserve">, while </w:t>
+        <w:t xml:space="preserve"> (decision </w:t>
+      </w:r>
+      <w:r>
+        <w:rPr>
+          <w:rFonts w:ascii="Arial" w:hAnsi="Arial" w:cs="Arial"/>
+        </w:rPr>
+        <w:t>tree</w:t>
+      </w:r>
+      <w:r>
+        <w:rPr>
+          <w:rFonts w:ascii="Arial" w:hAnsi="Arial" w:cs="Arial"/>
+        </w:rPr>
+        <w:t>s</w:t>
+      </w:r>
+      <w:r>
+        <w:rPr>
+          <w:rFonts w:ascii="Arial" w:hAnsi="Arial" w:cs="Arial"/>
+        </w:rPr>
+        <w:t xml:space="preserve">) </w:t>
+      </w:r>
+      <w:r>
+        <w:rPr>
+          <w:rFonts w:ascii="Arial" w:hAnsi="Arial" w:cs="Arial"/>
+        </w:rPr>
+        <w:t>within</w:t>
+      </w:r>
+      <w:r>
+        <w:rPr>
+          <w:rFonts w:ascii="Arial" w:hAnsi="Arial" w:cs="Arial"/>
+        </w:rPr>
+        <w:t xml:space="preserve"> the</w:t>
+      </w:r>
+      <w:r>
+        <w:rPr>
+          <w:rFonts w:ascii="Arial" w:hAnsi="Arial" w:cs="Arial"/>
+        </w:rPr>
+        <w:t xml:space="preserve"> ensemble model</w:t>
+      </w:r>
+      <w:r>
+        <w:rPr>
+          <w:rFonts w:ascii="Arial" w:hAnsi="Arial" w:cs="Arial"/>
+        </w:rPr>
+        <w:t xml:space="preserve"> respectively. Finally, </w:t>
       </w:r>
       <w:r>
         <w:rPr>
@@ -7623,19 +7654,7 @@
         <w:rPr>
           <w:rFonts w:ascii="Arial" w:hAnsi="Arial" w:cs="Arial"/>
         </w:rPr>
-        <w:t>max</w:t>
-      </w:r>
-      <w:r>
-        <w:rPr>
-          <w:rFonts w:ascii="Arial" w:hAnsi="Arial" w:cs="Arial"/>
-        </w:rPr>
-        <w:t xml:space="preserve"> </w:t>
-      </w:r>
-      <w:r>
-        <w:rPr>
-          <w:rFonts w:ascii="Arial" w:hAnsi="Arial" w:cs="Arial"/>
-        </w:rPr>
-        <w:t>iter</w:t>
+        <w:t>l2_regularization</w:t>
       </w:r>
       <w:r>
         <w:rPr>
@@ -7647,205 +7666,13 @@
         <w:rPr>
           <w:rFonts w:ascii="Arial" w:hAnsi="Arial" w:cs="Arial"/>
         </w:rPr>
-        <w:t xml:space="preserve"> defines the maximum number of boosting iterations (trees) performed.</w:t>
-      </w:r>
-      <w:r>
-        <w:rPr>
-          <w:rFonts w:ascii="Arial" w:hAnsi="Arial" w:cs="Arial"/>
-        </w:rPr>
-        <w:t xml:space="preserve"> T</w:t>
-      </w:r>
-      <w:r>
-        <w:rPr>
-          <w:rFonts w:ascii="Arial" w:hAnsi="Arial" w:cs="Arial"/>
-        </w:rPr>
-        <w:t>he</w:t>
-      </w:r>
-      <w:r>
-        <w:rPr>
-          <w:rFonts w:ascii="Arial" w:hAnsi="Arial" w:cs="Arial"/>
-        </w:rPr>
-        <w:t xml:space="preserve"> </w:t>
-      </w:r>
-      <w:r>
-        <w:rPr>
-          <w:rFonts w:ascii="Arial" w:hAnsi="Arial" w:cs="Arial"/>
-        </w:rPr>
-        <w:t>'max</w:t>
-      </w:r>
-      <w:r>
-        <w:rPr>
-          <w:rFonts w:ascii="Arial" w:hAnsi="Arial" w:cs="Arial"/>
-        </w:rPr>
-        <w:t xml:space="preserve"> </w:t>
-      </w:r>
-      <w:r>
-        <w:rPr>
-          <w:rFonts w:ascii="Arial" w:hAnsi="Arial" w:cs="Arial"/>
-        </w:rPr>
-        <w:t>depth’ and ‘max</w:t>
-      </w:r>
-      <w:r>
-        <w:rPr>
-          <w:rFonts w:ascii="Arial" w:hAnsi="Arial" w:cs="Arial"/>
-        </w:rPr>
-        <w:t xml:space="preserve"> </w:t>
-      </w:r>
-      <w:r>
-        <w:rPr>
-          <w:rFonts w:ascii="Arial" w:hAnsi="Arial" w:cs="Arial"/>
-        </w:rPr>
-        <w:t>leaf</w:t>
-      </w:r>
-      <w:r>
-        <w:rPr>
-          <w:rFonts w:ascii="Arial" w:hAnsi="Arial" w:cs="Arial"/>
-        </w:rPr>
-        <w:t xml:space="preserve"> </w:t>
-      </w:r>
-      <w:r>
-        <w:rPr>
-          <w:rFonts w:ascii="Arial" w:hAnsi="Arial" w:cs="Arial"/>
-        </w:rPr>
-        <w:t xml:space="preserve">nodes’ </w:t>
-      </w:r>
-      <w:r>
-        <w:rPr>
-          <w:rFonts w:ascii="Arial" w:hAnsi="Arial" w:cs="Arial"/>
-        </w:rPr>
-        <w:t xml:space="preserve">parameter </w:t>
-      </w:r>
-      <w:r>
-        <w:rPr>
-          <w:rFonts w:ascii="Arial" w:hAnsi="Arial" w:cs="Arial"/>
-        </w:rPr>
-        <w:t>limit the vertical growth and total terminal leaves</w:t>
-      </w:r>
-      <w:r>
-        <w:rPr>
-          <w:rFonts w:ascii="Arial" w:hAnsi="Arial" w:cs="Arial"/>
-        </w:rPr>
-        <w:t xml:space="preserve"> of</w:t>
-      </w:r>
-      <w:r>
-        <w:rPr>
-          <w:rFonts w:ascii="Arial" w:hAnsi="Arial" w:cs="Arial"/>
-        </w:rPr>
-        <w:t xml:space="preserve"> the</w:t>
-      </w:r>
-      <w:r>
-        <w:rPr>
-          <w:rFonts w:ascii="Arial" w:hAnsi="Arial" w:cs="Arial"/>
-        </w:rPr>
-        <w:t xml:space="preserve"> </w:t>
-      </w:r>
-      <w:r>
-        <w:rPr>
-          <w:rFonts w:ascii="Arial" w:hAnsi="Arial" w:cs="Arial"/>
-        </w:rPr>
-        <w:t>single</w:t>
-      </w:r>
-      <w:r>
-        <w:rPr>
-          <w:rFonts w:ascii="Arial" w:hAnsi="Arial" w:cs="Arial"/>
-        </w:rPr>
-        <w:t xml:space="preserve"> weak learner</w:t>
-      </w:r>
-      <w:r>
-        <w:rPr>
-          <w:rFonts w:ascii="Arial" w:hAnsi="Arial" w:cs="Arial"/>
-        </w:rPr>
-        <w:t>s</w:t>
-      </w:r>
-      <w:r>
-        <w:rPr>
-          <w:rFonts w:ascii="Arial" w:hAnsi="Arial" w:cs="Arial"/>
-        </w:rPr>
-        <w:t xml:space="preserve"> (</w:t>
-      </w:r>
-      <w:r>
-        <w:rPr>
-          <w:rFonts w:ascii="Arial" w:hAnsi="Arial" w:cs="Arial"/>
-        </w:rPr>
-        <w:t xml:space="preserve">decision </w:t>
-      </w:r>
-      <w:r>
-        <w:rPr>
-          <w:rFonts w:ascii="Arial" w:hAnsi="Arial" w:cs="Arial"/>
-        </w:rPr>
-        <w:t>tree</w:t>
-      </w:r>
-      <w:r>
-        <w:rPr>
-          <w:rFonts w:ascii="Arial" w:hAnsi="Arial" w:cs="Arial"/>
-        </w:rPr>
-        <w:t>s</w:t>
-      </w:r>
-      <w:r>
-        <w:rPr>
-          <w:rFonts w:ascii="Arial" w:hAnsi="Arial" w:cs="Arial"/>
-        </w:rPr>
-        <w:t xml:space="preserve">) </w:t>
-      </w:r>
-      <w:r>
-        <w:rPr>
-          <w:rFonts w:ascii="Arial" w:hAnsi="Arial" w:cs="Arial"/>
-        </w:rPr>
-        <w:t>within</w:t>
-      </w:r>
-      <w:r>
-        <w:rPr>
-          <w:rFonts w:ascii="Arial" w:hAnsi="Arial" w:cs="Arial"/>
-        </w:rPr>
-        <w:t xml:space="preserve"> the</w:t>
-      </w:r>
-      <w:r>
-        <w:rPr>
-          <w:rFonts w:ascii="Arial" w:hAnsi="Arial" w:cs="Arial"/>
-        </w:rPr>
-        <w:t xml:space="preserve"> ensemble model</w:t>
-      </w:r>
-      <w:r>
-        <w:rPr>
-          <w:rFonts w:ascii="Arial" w:hAnsi="Arial" w:cs="Arial"/>
-        </w:rPr>
-        <w:t xml:space="preserve"> respectively. Finally, </w:t>
-      </w:r>
-      <w:r>
-        <w:rPr>
-          <w:rFonts w:ascii="Arial" w:hAnsi="Arial" w:cs="Arial"/>
-        </w:rPr>
-        <w:t>‘</w:t>
-      </w:r>
-      <w:r>
-        <w:rPr>
-          <w:rFonts w:ascii="Arial" w:hAnsi="Arial" w:cs="Arial"/>
-        </w:rPr>
-        <w:t>l2_regularization</w:t>
-      </w:r>
-      <w:r>
-        <w:rPr>
-          <w:rFonts w:ascii="Arial" w:hAnsi="Arial" w:cs="Arial"/>
-        </w:rPr>
-        <w:t>’</w:t>
-      </w:r>
-      <w:r>
-        <w:rPr>
-          <w:rFonts w:ascii="Arial" w:hAnsi="Arial" w:cs="Arial"/>
-        </w:rPr>
         <w:t xml:space="preserve"> was included to </w:t>
       </w:r>
       <w:r>
         <w:rPr>
           <w:rFonts w:ascii="Arial" w:hAnsi="Arial" w:cs="Arial"/>
         </w:rPr>
-        <w:t>preventing overfitting</w:t>
-      </w:r>
-      <w:r>
-        <w:rPr>
-          <w:rFonts w:ascii="Arial" w:hAnsi="Arial" w:cs="Arial"/>
-        </w:rPr>
-        <w:t xml:space="preserve"> by </w:t>
+        <w:t xml:space="preserve">preventing overfitting by </w:t>
       </w:r>
       <w:r>
         <w:rPr>
@@ -7872,19 +7699,7 @@
         <w:rPr>
           <w:rFonts w:ascii="Arial" w:hAnsi="Arial" w:cs="Arial"/>
         </w:rPr>
-        <w:t xml:space="preserve">The optimal </w:t>
-      </w:r>
-      <w:r>
-        <w:rPr>
-          <w:rFonts w:ascii="Arial" w:hAnsi="Arial" w:cs="Arial"/>
-        </w:rPr>
-        <w:t xml:space="preserve">HGB </w:t>
-      </w:r>
-      <w:r>
-        <w:rPr>
-          <w:rFonts w:ascii="Arial" w:hAnsi="Arial" w:cs="Arial"/>
-        </w:rPr>
-        <w:t>model identified via Grid Search</w:t>
+        <w:t>The optimal HGB model identified via Grid Search</w:t>
       </w:r>
       <w:r>
         <w:rPr>
@@ -7926,19 +7741,7 @@
         <w:rPr>
           <w:rFonts w:ascii="Arial" w:hAnsi="Arial" w:cs="Arial"/>
         </w:rPr>
-        <w:t>rate’</w:t>
-      </w:r>
-      <w:r>
-        <w:rPr>
-          <w:rFonts w:ascii="Arial" w:hAnsi="Arial" w:cs="Arial"/>
-        </w:rPr>
-        <w:t xml:space="preserve">=, </w:t>
-      </w:r>
-      <w:r>
-        <w:rPr>
-          <w:rFonts w:ascii="Arial" w:hAnsi="Arial" w:cs="Arial"/>
-        </w:rPr>
-        <w:t>max</w:t>
+        <w:t>rate’=, max</w:t>
       </w:r>
       <w:r>
         <w:rPr>
@@ -7950,13 +7753,7 @@
         <w:rPr>
           <w:rFonts w:ascii="Arial" w:hAnsi="Arial" w:cs="Arial"/>
         </w:rPr>
-        <w:t>iter’</w:t>
-      </w:r>
-      <w:r>
-        <w:rPr>
-          <w:rFonts w:ascii="Arial" w:hAnsi="Arial" w:cs="Arial"/>
-        </w:rPr>
-        <w:t xml:space="preserve"> = </w:t>
+        <w:t xml:space="preserve">iter’ = </w:t>
       </w:r>
       <w:r>
         <w:rPr>
@@ -7968,13 +7765,43 @@
         <w:rPr>
           <w:rFonts w:ascii="Arial" w:hAnsi="Arial" w:cs="Arial"/>
         </w:rPr>
+        <w:t xml:space="preserve"> 'max</w:t>
+      </w:r>
+      <w:r>
+        <w:rPr>
+          <w:rFonts w:ascii="Arial" w:hAnsi="Arial" w:cs="Arial"/>
+        </w:rPr>
         <w:t xml:space="preserve"> </w:t>
       </w:r>
       <w:r>
         <w:rPr>
           <w:rFonts w:ascii="Arial" w:hAnsi="Arial" w:cs="Arial"/>
         </w:rPr>
-        <w:t>'max</w:t>
+        <w:t xml:space="preserve">depth’ </w:t>
+      </w:r>
+      <w:r>
+        <w:rPr>
+          <w:rFonts w:ascii="Arial" w:hAnsi="Arial" w:cs="Arial"/>
+        </w:rPr>
+        <w:t xml:space="preserve">= </w:t>
+      </w:r>
+      <w:r>
+        <w:rPr>
+          <w:rFonts w:ascii="Arial" w:hAnsi="Arial" w:cs="Arial"/>
+        </w:rPr>
+        <w:t>10</w:t>
+      </w:r>
+      <w:r>
+        <w:rPr>
+          <w:rFonts w:ascii="Arial" w:hAnsi="Arial" w:cs="Arial"/>
+        </w:rPr>
+        <w:t>,</w:t>
+      </w:r>
+      <w:r>
+        <w:rPr>
+          <w:rFonts w:ascii="Arial" w:hAnsi="Arial" w:cs="Arial"/>
+        </w:rPr>
+        <w:t xml:space="preserve"> ‘max</w:t>
       </w:r>
       <w:r>
         <w:rPr>
@@ -7986,7 +7813,19 @@
         <w:rPr>
           <w:rFonts w:ascii="Arial" w:hAnsi="Arial" w:cs="Arial"/>
         </w:rPr>
-        <w:t xml:space="preserve">depth’ </w:t>
+        <w:t>leaf</w:t>
+      </w:r>
+      <w:r>
+        <w:rPr>
+          <w:rFonts w:ascii="Arial" w:hAnsi="Arial" w:cs="Arial"/>
+        </w:rPr>
+        <w:t xml:space="preserve"> </w:t>
+      </w:r>
+      <w:r>
+        <w:rPr>
+          <w:rFonts w:ascii="Arial" w:hAnsi="Arial" w:cs="Arial"/>
+        </w:rPr>
+        <w:t>nodes’</w:t>
       </w:r>
       <w:r>
         <w:rPr>
@@ -7998,73 +7837,13 @@
         <w:rPr>
           <w:rFonts w:ascii="Arial" w:hAnsi="Arial" w:cs="Arial"/>
         </w:rPr>
-        <w:t>10</w:t>
-      </w:r>
-      <w:r>
-        <w:rPr>
-          <w:rFonts w:ascii="Arial" w:hAnsi="Arial" w:cs="Arial"/>
-        </w:rPr>
-        <w:t>,</w:t>
-      </w:r>
-      <w:r>
-        <w:rPr>
-          <w:rFonts w:ascii="Arial" w:hAnsi="Arial" w:cs="Arial"/>
-        </w:rPr>
-        <w:t xml:space="preserve"> ‘max</w:t>
-      </w:r>
-      <w:r>
-        <w:rPr>
-          <w:rFonts w:ascii="Arial" w:hAnsi="Arial" w:cs="Arial"/>
-        </w:rPr>
-        <w:t xml:space="preserve"> </w:t>
-      </w:r>
-      <w:r>
-        <w:rPr>
-          <w:rFonts w:ascii="Arial" w:hAnsi="Arial" w:cs="Arial"/>
-        </w:rPr>
-        <w:t>leaf</w:t>
-      </w:r>
-      <w:r>
-        <w:rPr>
-          <w:rFonts w:ascii="Arial" w:hAnsi="Arial" w:cs="Arial"/>
-        </w:rPr>
-        <w:t xml:space="preserve"> </w:t>
-      </w:r>
-      <w:r>
-        <w:rPr>
-          <w:rFonts w:ascii="Arial" w:hAnsi="Arial" w:cs="Arial"/>
-        </w:rPr>
-        <w:t>nodes’</w:t>
-      </w:r>
-      <w:r>
-        <w:rPr>
-          <w:rFonts w:ascii="Arial" w:hAnsi="Arial" w:cs="Arial"/>
-        </w:rPr>
-        <w:t xml:space="preserve">= </w:t>
-      </w:r>
-      <w:r>
-        <w:rPr>
-          <w:rFonts w:ascii="Arial" w:hAnsi="Arial" w:cs="Arial"/>
-        </w:rPr>
         <w:t>20, and</w:t>
       </w:r>
       <w:r>
         <w:rPr>
           <w:rFonts w:ascii="Arial" w:hAnsi="Arial" w:cs="Arial"/>
         </w:rPr>
-        <w:t xml:space="preserve"> ‘</w:t>
-      </w:r>
-      <w:r>
-        <w:rPr>
-          <w:rFonts w:ascii="Arial" w:hAnsi="Arial" w:cs="Arial"/>
-        </w:rPr>
-        <w:t>l2_regularization’</w:t>
-      </w:r>
-      <w:r>
-        <w:rPr>
-          <w:rFonts w:ascii="Arial" w:hAnsi="Arial" w:cs="Arial"/>
-        </w:rPr>
-        <w:t xml:space="preserve">= </w:t>
+        <w:t xml:space="preserve"> ‘l2_regularization’= </w:t>
       </w:r>
       <w:r>
         <w:rPr>
@@ -8082,19 +7861,7 @@
         <w:rPr>
           <w:rFonts w:ascii="Arial" w:hAnsi="Arial" w:cs="Arial"/>
         </w:rPr>
-        <w:t>This configuration achieved accuracy of 74.59% and F1-score of 73.79%, marking a slight</w:t>
-      </w:r>
-      <w:r>
-        <w:rPr>
-          <w:rFonts w:ascii="Arial" w:hAnsi="Arial" w:cs="Arial"/>
-        </w:rPr>
-        <w:t>ly</w:t>
-      </w:r>
-      <w:r>
-        <w:rPr>
-          <w:rFonts w:ascii="Arial" w:hAnsi="Arial" w:cs="Arial"/>
-        </w:rPr>
-        <w:t xml:space="preserve"> improvement over the base model</w:t>
+        <w:t>This configuration achieved accuracy of 74.59% and F1-score of 73.79%, marking a slightly improvement over the base model</w:t>
       </w:r>
       <w:r>
         <w:rPr>
@@ -8130,67 +7897,19 @@
         <w:rPr>
           <w:rFonts w:ascii="Arial" w:hAnsi="Arial" w:cs="Arial"/>
         </w:rPr>
-        <w:t>It is worth noting that the search</w:t>
-      </w:r>
-      <w:r>
-        <w:rPr>
-          <w:rFonts w:ascii="Arial" w:hAnsi="Arial" w:cs="Arial"/>
-        </w:rPr>
-        <w:t xml:space="preserve"> was limited by </w:t>
-      </w:r>
-      <w:r>
-        <w:rPr>
-          <w:rFonts w:ascii="Arial" w:hAnsi="Arial" w:cs="Arial"/>
-        </w:rPr>
-        <w:t>number of values tested for each parameter</w:t>
-      </w:r>
-      <w:r>
-        <w:rPr>
-          <w:rFonts w:ascii="Arial" w:hAnsi="Arial" w:cs="Arial"/>
-        </w:rPr>
-        <w:t xml:space="preserve"> as </w:t>
-      </w:r>
-      <w:r>
-        <w:rPr>
-          <w:rFonts w:ascii="Arial" w:hAnsi="Arial" w:cs="Arial"/>
-        </w:rPr>
-        <w:t>the processing time and</w:t>
-      </w:r>
-      <w:r>
-        <w:rPr>
-          <w:rFonts w:ascii="Arial" w:hAnsi="Arial" w:cs="Arial"/>
-        </w:rPr>
-        <w:t xml:space="preserve"> computation</w:t>
-      </w:r>
-      <w:r>
-        <w:rPr>
-          <w:rFonts w:ascii="Arial" w:hAnsi="Arial" w:cs="Arial"/>
-        </w:rPr>
-        <w:t xml:space="preserve"> power </w:t>
-      </w:r>
-      <w:r>
-        <w:rPr>
-          <w:rFonts w:ascii="Arial" w:hAnsi="Arial" w:cs="Arial"/>
-        </w:rPr>
-        <w:t xml:space="preserve">needed will increase </w:t>
-      </w:r>
-      <w:r>
-        <w:rPr>
-          <w:rFonts w:ascii="Arial" w:hAnsi="Arial" w:cs="Arial"/>
-        </w:rPr>
-        <w:t>significant</w:t>
-      </w:r>
-      <w:r>
-        <w:rPr>
-          <w:rFonts w:ascii="Arial" w:hAnsi="Arial" w:cs="Arial"/>
-        </w:rPr>
-        <w:t>ly</w:t>
-      </w:r>
-      <w:r>
-        <w:rPr>
-          <w:rFonts w:ascii="Arial" w:hAnsi="Arial" w:cs="Arial"/>
-        </w:rPr>
-        <w:t xml:space="preserve"> </w:t>
+        <w:t xml:space="preserve">It is worth noting that the search was limited by </w:t>
+      </w:r>
+      <w:r>
+        <w:rPr>
+          <w:rFonts w:ascii="Arial" w:hAnsi="Arial" w:cs="Arial"/>
+        </w:rPr>
+        <w:t xml:space="preserve">number of values tested for each parameter as </w:t>
+      </w:r>
+      <w:r>
+        <w:rPr>
+          <w:rFonts w:ascii="Arial" w:hAnsi="Arial" w:cs="Arial"/>
+        </w:rPr>
+        <w:t xml:space="preserve">the processing time and computation power needed will increase significantly </w:t>
       </w:r>
       <w:r>
         <w:rPr>
@@ -8490,49 +8209,77 @@
           <w:rFonts w:ascii="Arial" w:hAnsi="Arial" w:cs="Arial"/>
         </w:rPr>
       </w:pPr>
-      <w:r>
-        <w:rPr>
-          <w:rFonts w:ascii="Arial" w:hAnsi="Arial" w:cs="Arial"/>
-        </w:rPr>
-        <w:t xml:space="preserve">PDF link : </w:t>
+      <w:proofErr w:type="spellStart"/>
+      <w:r>
+        <w:rPr>
+          <w:rFonts w:ascii="Arial" w:hAnsi="Arial" w:cs="Arial"/>
+        </w:rPr>
+        <w:t>Jupyter</w:t>
+      </w:r>
+      <w:proofErr w:type="spellEnd"/>
+      <w:r>
+        <w:rPr>
+          <w:rFonts w:ascii="Arial" w:hAnsi="Arial" w:cs="Arial"/>
+        </w:rPr>
+        <w:t xml:space="preserve"> notebook </w:t>
+      </w:r>
+      <w:r>
+        <w:rPr>
+          <w:rFonts w:ascii="Arial" w:hAnsi="Arial" w:cs="Arial"/>
+        </w:rPr>
+        <w:t xml:space="preserve">PDF </w:t>
+      </w:r>
+      <w:r>
+        <w:rPr>
+          <w:rFonts w:ascii="Arial" w:hAnsi="Arial" w:cs="Arial"/>
+        </w:rPr>
+        <w:t>link:</w:t>
+      </w:r>
+      <w:r>
+        <w:rPr>
+          <w:rFonts w:ascii="Arial" w:hAnsi="Arial" w:cs="Arial"/>
+        </w:rPr>
+        <w:t xml:space="preserve"> </w:t>
+      </w:r>
+      <w:r>
+        <w:rPr>
+          <w:rFonts w:ascii="Arial" w:hAnsi="Arial" w:cs="Arial"/>
+          <w:sz w:val="18"/>
+          <w:szCs w:val="18"/>
+        </w:rPr>
+        <w:t>https://github.com/youquanneu/COMP3222_Coursework/blob/master/Report/Jupyter%20Notebook_PDF.pdf</w:t>
       </w:r>
     </w:p>
     <w:p>
       <w:pPr>
         <w:spacing w:line="240" w:lineRule="auto"/>
         <w:rPr>
+          <w:rFonts w:ascii="Arial" w:hAnsi="Arial" w:cs="Arial"/>
+        </w:rPr>
+      </w:pPr>
+      <w:r>
+        <w:rPr>
+          <w:rFonts w:ascii="Arial" w:hAnsi="Arial" w:cs="Arial"/>
+        </w:rPr>
+        <w:t>GitHub</w:t>
+      </w:r>
+      <w:r>
+        <w:rPr>
           <w:rFonts w:ascii="Arial" w:hAnsi="Arial" w:cs="Arial" w:hint="eastAsia"/>
         </w:rPr>
-      </w:pPr>
-      <w:r>
-        <w:rPr>
-          <w:rFonts w:ascii="Arial" w:hAnsi="Arial" w:cs="Arial"/>
-        </w:rPr>
-        <w:t>GitHub</w:t>
+        <w:t xml:space="preserve"> </w:t>
+      </w:r>
+      <w:r>
+        <w:rPr>
+          <w:rFonts w:ascii="Arial" w:hAnsi="Arial" w:cs="Arial"/>
+        </w:rPr>
+        <w:t>link:</w:t>
       </w:r>
       <w:r>
         <w:rPr>
           <w:rFonts w:ascii="Arial" w:hAnsi="Arial" w:cs="Arial" w:hint="eastAsia"/>
         </w:rPr>
         <w:t xml:space="preserve"> </w:t>
-      </w:r>
-      <w:r>
-        <w:rPr>
-          <w:rFonts w:ascii="Arial" w:hAnsi="Arial" w:cs="Arial"/>
-        </w:rPr>
-        <w:t>link:</w:t>
-      </w:r>
-      <w:r>
-        <w:rPr>
-          <w:rFonts w:ascii="Arial" w:hAnsi="Arial" w:cs="Arial" w:hint="eastAsia"/>
-        </w:rPr>
-        <w:t xml:space="preserve"> </w:t>
-      </w:r>
-      <w:r>
-        <w:rPr>
-          <w:rFonts w:ascii="Arial" w:hAnsi="Arial" w:cs="Arial"/>
-        </w:rPr>
-        <w:t>https://github.com/youquanneu/COMP3222_Coursework.git</w:t>
       </w:r>
     </w:p>
     <w:p>
@@ -8542,6 +8289,12 @@
           <w:rFonts w:ascii="Arial" w:hAnsi="Arial" w:cs="Arial"/>
         </w:rPr>
       </w:pPr>
+      <w:r>
+        <w:rPr>
+          <w:rFonts w:ascii="Arial" w:hAnsi="Arial" w:cs="Arial"/>
+        </w:rPr>
+        <w:t>https://github.com/youquanneu/COMP3222_Coursework.git</w:t>
+      </w:r>
     </w:p>
     <w:p>
       <w:pPr>
@@ -8550,21 +8303,30 @@
           <w:rFonts w:ascii="Arial" w:hAnsi="Arial" w:cs="Arial"/>
         </w:rPr>
       </w:pPr>
-      <w:r>
-        <w:rPr>
-          <w:rFonts w:ascii="Arial" w:hAnsi="Arial" w:cs="Arial" w:hint="eastAsia"/>
-        </w:rPr>
-        <w:t>A2</w:t>
-      </w:r>
     </w:p>
     <w:p>
       <w:pPr>
+        <w:spacing w:line="240" w:lineRule="auto"/>
+        <w:rPr>
+          <w:rFonts w:ascii="Arial" w:hAnsi="Arial" w:cs="Arial"/>
+        </w:rPr>
+      </w:pPr>
+      <w:r>
+        <w:rPr>
+          <w:rFonts w:ascii="Arial" w:hAnsi="Arial" w:cs="Arial" w:hint="eastAsia"/>
+        </w:rPr>
+        <w:t>A2</w:t>
+      </w:r>
+    </w:p>
+    <w:p>
+      <w:pPr>
         <w:keepNext/>
         <w:spacing w:line="240" w:lineRule="auto"/>
       </w:pPr>
       <w:r>
         <w:rPr>
           <w:rFonts w:ascii="Arial" w:eastAsiaTheme="majorEastAsia" w:hAnsi="Arial" w:cs="Arial"/>
+          <w:noProof/>
           <w:color w:val="0F4761" w:themeColor="accent1" w:themeShade="BF"/>
         </w:rPr>
         <w:drawing>
@@ -8638,20 +8400,6 @@
     </w:p>
     <w:p>
       <w:pPr>
-        <w:rPr>
-          <w:i/>
-          <w:iCs/>
-          <w:color w:val="0E2841" w:themeColor="text2"/>
-          <w:sz w:val="18"/>
-          <w:szCs w:val="18"/>
-        </w:rPr>
-      </w:pPr>
-      <w:r>
-        <w:br w:type="page"/>
-      </w:r>
-    </w:p>
-    <w:p>
-      <w:pPr>
         <w:pStyle w:val="Caption"/>
         <w:keepNext/>
       </w:pPr>
@@ -8665,7 +8413,7 @@
         </w:rPr>
         <w:lastRenderedPageBreak/>
         <w:drawing>
-          <wp:inline distT="0" distB="0" distL="0" distR="0" wp14:anchorId="56B607FB" wp14:editId="5A453F71">
+          <wp:inline distT="0" distB="0" distL="0" distR="0" wp14:anchorId="56B607FB" wp14:editId="4A03B5BD">
             <wp:extent cx="5731510" cy="2303145"/>
             <wp:effectExtent l="0" t="0" r="2540" b="1905"/>
             <wp:docPr id="605084891" name="Picture 2" descr="A screenshot of a computer&#10;&#10;AI-generated content may be incorrect."/>
@@ -8763,6 +8511,9 @@
         <w:keepNext/>
       </w:pPr>
       <w:r>
+        <w:rPr>
+          <w:noProof/>
+        </w:rPr>
         <w:drawing>
           <wp:inline distT="0" distB="0" distL="0" distR="0" wp14:anchorId="714A17CE" wp14:editId="3FDCA33D">
             <wp:extent cx="5731510" cy="1994535"/>
@@ -8828,11 +8579,9 @@
       <w:r>
         <w:t xml:space="preserve">. Inbuilt Graph Plotting of </w:t>
       </w:r>
-      <w:proofErr w:type="spellStart"/>
-      <w:r>
-        <w:t>Pycharm</w:t>
-      </w:r>
-      <w:proofErr w:type="spellEnd"/>
+      <w:r>
+        <w:t>PyCharm</w:t>
+      </w:r>
     </w:p>
     <w:sectPr>
       <w:pgSz w:w="11906" w:h="16838"/>
@@ -10123,6 +9872,7 @@
   <w:style w:type="character" w:default="1" w:styleId="DefaultParagraphFont">
     <w:name w:val="Default Paragraph Font"/>
     <w:uiPriority w:val="1"/>
+    <w:semiHidden/>
     <w:unhideWhenUsed/>
   </w:style>
   <w:style w:type="table" w:default="1" w:styleId="TableNormal">

</xml_diff>